<commit_message>
passing by reference code, still stuff to do
</commit_message>
<xml_diff>
--- a/book.docx
+++ b/book.docx
@@ -29,9 +29,6 @@
     <w:p>
       <w:pPr>
         <w:pStyle w:val="Heading3"/>
-        <w:rPr>
-          <w:rFonts w:hint="cs"/>
-        </w:rPr>
       </w:pPr>
       <w:r>
         <w:rPr>
@@ -750,7 +747,6 @@
     <w:p>
       <w:pPr>
         <w:rPr>
-          <w:rFonts w:hint="cs"/>
           <w:sz w:val="24"/>
           <w:szCs w:val="24"/>
           <w:rtl/>
@@ -1275,7 +1271,7 @@
           <w:szCs w:val="24"/>
           <w:rtl/>
         </w:rPr>
-        <w:t>הפרויקט מעוצב סביב, ונותן גישה לשלושה מערכות שונות, אך קשורות:</w:t>
+        <w:t>הפרויקט מעוצב סביב, ונותן גישה לשלוש מערכות שונות, אך קשורות:</w:t>
       </w:r>
     </w:p>
     <w:p>
@@ -1431,6 +1427,7 @@
             <w:pPr>
               <w:pStyle w:val="Code"/>
               <w:framePr w:wrap="auto" w:vAnchor="margin" w:yAlign="inline"/>
+              <w:jc w:val="left"/>
               <w:rPr>
                 <w:szCs w:val="24"/>
                 <w:rtl/>
@@ -1449,6 +1446,7 @@
             <w:pPr>
               <w:pStyle w:val="Code"/>
               <w:framePr w:wrap="auto" w:vAnchor="margin" w:yAlign="inline"/>
+              <w:jc w:val="left"/>
               <w:rPr>
                 <w:szCs w:val="24"/>
                 <w:rtl/>
@@ -1467,6 +1465,7 @@
             <w:pPr>
               <w:pStyle w:val="Code"/>
               <w:framePr w:wrap="auto" w:vAnchor="margin" w:yAlign="inline"/>
+              <w:jc w:val="left"/>
               <w:rPr>
                 <w:szCs w:val="24"/>
                 <w:rtl/>
@@ -1485,6 +1484,7 @@
             <w:pPr>
               <w:pStyle w:val="Code"/>
               <w:framePr w:wrap="auto" w:vAnchor="margin" w:yAlign="inline"/>
+              <w:jc w:val="left"/>
               <w:rPr>
                 <w:szCs w:val="24"/>
                 <w:rtl/>
@@ -1503,8 +1503,8 @@
             <w:pPr>
               <w:pStyle w:val="Code"/>
               <w:framePr w:wrap="auto" w:vAnchor="margin" w:yAlign="inline"/>
+              <w:jc w:val="left"/>
               <w:rPr>
-                <w:rFonts w:hint="cs"/>
                 <w:sz w:val="22"/>
                 <w:szCs w:val="22"/>
                 <w:rtl/>
@@ -1572,8 +1572,13 @@
               <w:pStyle w:val="Code"/>
               <w:framePr w:wrap="auto" w:vAnchor="margin" w:yAlign="inline"/>
             </w:pPr>
-            <w:r>
-              <w:t>print({</w:t>
+            <w:proofErr w:type="gramStart"/>
+            <w:r>
+              <w:t>print(</w:t>
+            </w:r>
+            <w:proofErr w:type="gramEnd"/>
+            <w:r>
+              <w:t>{</w:t>
             </w:r>
           </w:p>
           <w:p>
@@ -1603,7 +1608,15 @@
               <w:framePr w:wrap="auto" w:vAnchor="margin" w:yAlign="inline"/>
             </w:pPr>
             <w:r>
-              <w:t xml:space="preserve">  Characters.fromCharCode(e)</w:t>
+              <w:t xml:space="preserve">  </w:t>
+            </w:r>
+            <w:proofErr w:type="spellStart"/>
+            <w:r>
+              <w:t>Characters.fromCharCode</w:t>
+            </w:r>
+            <w:proofErr w:type="spellEnd"/>
+            <w:r>
+              <w:t>(e)</w:t>
             </w:r>
             <w:r>
               <w:rPr>
@@ -1622,7 +1635,15 @@
               </w:rPr>
             </w:pPr>
             <w:r>
-              <w:t>}) “””prints: “A” “””</w:t>
+              <w:t>}) “</w:t>
+            </w:r>
+            <w:proofErr w:type="gramStart"/>
+            <w:r>
+              <w:t>””prints</w:t>
+            </w:r>
+            <w:proofErr w:type="gramEnd"/>
+            <w:r>
+              <w:t>: “A” “””</w:t>
             </w:r>
           </w:p>
         </w:tc>
@@ -1633,7 +1654,6 @@
         <w:pStyle w:val="ListParagraph"/>
         <w:ind w:left="420"/>
         <w:rPr>
-          <w:rFonts w:hint="cs"/>
           <w:sz w:val="24"/>
           <w:szCs w:val="24"/>
           <w:rtl/>
@@ -2389,8 +2409,19 @@
           <w:szCs w:val="24"/>
           <w:rtl/>
         </w:rPr>
-        <w:t xml:space="preserve"> זורק את השגיאה, וה</w:t>
-      </w:r>
+        <w:t xml:space="preserve"> זורק את השגיאה, </w:t>
+      </w:r>
+      <w:proofErr w:type="spellStart"/>
+      <w:r>
+        <w:rPr>
+          <w:rFonts w:hint="cs"/>
+          <w:sz w:val="24"/>
+          <w:szCs w:val="24"/>
+          <w:rtl/>
+        </w:rPr>
+        <w:t>וה</w:t>
+      </w:r>
+      <w:proofErr w:type="spellEnd"/>
       <w:r>
         <w:rPr>
           <w:sz w:val="24"/>
@@ -2548,11 +2579,19 @@
         </w:rPr>
         <w:t xml:space="preserve">, ופונקציה ששמה </w:t>
       </w:r>
+      <w:proofErr w:type="spellStart"/>
       <w:r>
         <w:rPr>
           <w:rStyle w:val="CodeChar"/>
         </w:rPr>
-        <w:t>loadModule()</w:t>
+        <w:t>loadModule</w:t>
+      </w:r>
+      <w:proofErr w:type="spellEnd"/>
+      <w:r>
+        <w:rPr>
+          <w:rStyle w:val="CodeChar"/>
+        </w:rPr>
+        <w:t>()</w:t>
       </w:r>
       <w:r>
         <w:rPr>
@@ -2621,8 +2660,15 @@
               <w:pStyle w:val="Code"/>
               <w:framePr w:wrap="around"/>
             </w:pPr>
-            <w:r>
-              <w:t>Little.plugin.registerVariable(</w:t>
+            <w:proofErr w:type="spellStart"/>
+            <w:proofErr w:type="gramStart"/>
+            <w:r>
+              <w:t>Little.plugin.registerVariable</w:t>
+            </w:r>
+            <w:proofErr w:type="spellEnd"/>
+            <w:proofErr w:type="gramEnd"/>
+            <w:r>
+              <w:t>(</w:t>
             </w:r>
           </w:p>
           <w:p>
@@ -2633,9 +2679,11 @@
             <w:r>
               <w:t xml:space="preserve">  “</w:t>
             </w:r>
+            <w:proofErr w:type="spellStart"/>
             <w:r>
               <w:t>currentTime</w:t>
             </w:r>
+            <w:proofErr w:type="spellEnd"/>
             <w:r>
               <w:t>”, “Characters”, () -&gt; {</w:t>
             </w:r>
@@ -2646,8 +2694,13 @@
               <w:framePr w:wrap="around"/>
             </w:pPr>
             <w:r>
-              <w:t xml:space="preserve">    return Conversion.toLittleValue</w:t>
-            </w:r>
+              <w:t xml:space="preserve">    return </w:t>
+            </w:r>
+            <w:proofErr w:type="spellStart"/>
+            <w:r>
+              <w:t>Conversion.toLittleValue</w:t>
+            </w:r>
+            <w:proofErr w:type="spellEnd"/>
             <w:r>
               <w:t>(</w:t>
             </w:r>
@@ -2658,7 +2711,28 @@
               <w:framePr w:wrap="around"/>
             </w:pPr>
             <w:r>
-              <w:t xml:space="preserve">      Date.now().toString()</w:t>
+              <w:t xml:space="preserve">      </w:t>
+            </w:r>
+            <w:proofErr w:type="spellStart"/>
+            <w:r>
+              <w:t>Date.now</w:t>
+            </w:r>
+            <w:proofErr w:type="spellEnd"/>
+            <w:r>
+              <w:t>(</w:t>
+            </w:r>
+            <w:proofErr w:type="gramStart"/>
+            <w:r>
+              <w:t>).</w:t>
+            </w:r>
+            <w:proofErr w:type="spellStart"/>
+            <w:r>
+              <w:t>toString</w:t>
+            </w:r>
+            <w:proofErr w:type="spellEnd"/>
+            <w:proofErr w:type="gramEnd"/>
+            <w:r>
+              <w:t>()</w:t>
             </w:r>
           </w:p>
           <w:p>
@@ -2671,7 +2745,28 @@
             </w:r>
             <w:r>
               <w:br/>
-              <w:t xml:space="preserve">      // Characters(Date.now().toString())</w:t>
+              <w:t xml:space="preserve">      // </w:t>
+            </w:r>
+            <w:proofErr w:type="gramStart"/>
+            <w:r>
+              <w:t>Characters(</w:t>
+            </w:r>
+            <w:proofErr w:type="spellStart"/>
+            <w:proofErr w:type="gramEnd"/>
+            <w:r>
+              <w:t>Date.now</w:t>
+            </w:r>
+            <w:proofErr w:type="spellEnd"/>
+            <w:r>
+              <w:t>().</w:t>
+            </w:r>
+            <w:proofErr w:type="spellStart"/>
+            <w:r>
+              <w:t>toString</w:t>
+            </w:r>
+            <w:proofErr w:type="spellEnd"/>
+            <w:r>
+              <w:t>())</w:t>
             </w:r>
           </w:p>
           <w:p>
@@ -2715,8 +2810,18 @@
                 <w:rtl/>
               </w:rPr>
             </w:pPr>
-            <w:r>
-              <w:t>loadModule()</w:t>
+            <w:proofErr w:type="spellStart"/>
+            <w:proofErr w:type="gramStart"/>
+            <w:r>
+              <w:t>loadModule</w:t>
+            </w:r>
+            <w:proofErr w:type="spellEnd"/>
+            <w:r>
+              <w:t>(</w:t>
+            </w:r>
+            <w:proofErr w:type="gramEnd"/>
+            <w:r>
+              <w:t>)</w:t>
             </w:r>
           </w:p>
         </w:tc>
@@ -2729,8 +2834,13 @@
               <w:pStyle w:val="Code"/>
               <w:framePr w:wrap="around"/>
             </w:pPr>
-            <w:r>
-              <w:t>Little.loadModule(“</w:t>
+            <w:proofErr w:type="spellStart"/>
+            <w:r>
+              <w:t>Little.loadModule</w:t>
+            </w:r>
+            <w:proofErr w:type="spellEnd"/>
+            <w:r>
+              <w:t>(“</w:t>
             </w:r>
           </w:p>
           <w:p>
@@ -2739,7 +2849,15 @@
               <w:framePr w:wrap="around"/>
             </w:pPr>
             <w:r>
-              <w:t xml:space="preserve">  define attachedToProgram = true</w:t>
+              <w:t xml:space="preserve">  define </w:t>
+            </w:r>
+            <w:proofErr w:type="spellStart"/>
+            <w:r>
+              <w:t>attachedToProgram</w:t>
+            </w:r>
+            <w:proofErr w:type="spellEnd"/>
+            <w:r>
+              <w:t xml:space="preserve"> = true</w:t>
             </w:r>
           </w:p>
           <w:p>
@@ -2748,7 +2866,15 @@
               <w:framePr w:wrap="around"/>
             </w:pPr>
             <w:r>
-              <w:t xml:space="preserve">  define parentProgram = “My Program”</w:t>
+              <w:t xml:space="preserve">  define </w:t>
+            </w:r>
+            <w:proofErr w:type="spellStart"/>
+            <w:r>
+              <w:t>parentProgram</w:t>
+            </w:r>
+            <w:proofErr w:type="spellEnd"/>
+            <w:r>
+              <w:t xml:space="preserve"> = “My Program”</w:t>
             </w:r>
           </w:p>
           <w:p>
@@ -2760,7 +2886,20 @@
               <w:t xml:space="preserve">  </w:t>
             </w:r>
             <w:r>
-              <w:t>action mySemiExtern() = {</w:t>
+              <w:t xml:space="preserve">action </w:t>
+            </w:r>
+            <w:proofErr w:type="spellStart"/>
+            <w:proofErr w:type="gramStart"/>
+            <w:r>
+              <w:t>mySemiExtern</w:t>
+            </w:r>
+            <w:proofErr w:type="spellEnd"/>
+            <w:r>
+              <w:t>(</w:t>
+            </w:r>
+            <w:proofErr w:type="gramEnd"/>
+            <w:r>
+              <w:t>) = {</w:t>
             </w:r>
           </w:p>
           <w:p>
@@ -2769,7 +2908,15 @@
               <w:framePr w:wrap="around"/>
             </w:pPr>
             <w:r>
-              <w:t xml:space="preserve">    print(“Hello World”)</w:t>
+              <w:t xml:space="preserve">    </w:t>
+            </w:r>
+            <w:proofErr w:type="gramStart"/>
+            <w:r>
+              <w:t>print(</w:t>
+            </w:r>
+            <w:proofErr w:type="gramEnd"/>
+            <w:r>
+              <w:t>“Hello World”)</w:t>
             </w:r>
           </w:p>
           <w:p>
@@ -3776,6 +3923,7 @@
   <w:style w:type="character" w:default="1" w:styleId="DefaultParagraphFont">
     <w:name w:val="Default Paragraph Font"/>
     <w:uiPriority w:val="1"/>
+    <w:semiHidden/>
     <w:unhideWhenUsed/>
   </w:style>
   <w:style w:type="table" w:default="1" w:styleId="TableNormal">

</xml_diff>